<commit_message>
Documento de Análise criado. Close #48
</commit_message>
<xml_diff>
--- a/Gerenciamento/Guia Análise e Projeto.docx
+++ b/Gerenciamento/Guia Análise e Projeto.docx
@@ -918,9 +918,9 @@
           <w:color w:val="000000"/>
         </w:rPr>
         <w:drawing>
-          <wp:inline distT="0" distB="0" distL="0" distR="0" wp14:anchorId="2D921FF4" wp14:editId="59E09EA5">
-            <wp:extent cx="3943900" cy="1438476"/>
-            <wp:effectExtent l="0" t="0" r="0" b="9525"/>
+          <wp:inline distT="0" distB="0" distL="0" distR="0" wp14:anchorId="0F958A6A" wp14:editId="76EBCFCF">
+            <wp:extent cx="3953427" cy="1467055"/>
+            <wp:effectExtent l="0" t="0" r="9525" b="0"/>
             <wp:docPr id="1" name="Imagem 1"/>
             <wp:cNvGraphicFramePr>
               <a:graphicFrameLocks xmlns:a="http://schemas.openxmlformats.org/drawingml/2006/main" noChangeAspect="1"/>
@@ -941,7 +941,7 @@
                   <pic:spPr>
                     <a:xfrm>
                       <a:off x="0" y="0"/>
-                      <a:ext cx="3943900" cy="1438476"/>
+                      <a:ext cx="3953427" cy="1467055"/>
                     </a:xfrm>
                     <a:prstGeom prst="rect">
                       <a:avLst/>
@@ -1017,7 +1017,7 @@
         <w:pStyle w:val="NormalWeb"/>
         <w:spacing w:before="0" w:beforeAutospacing="0" w:after="0" w:afterAutospacing="0"/>
         <w:ind w:left="720"/>
-        <w:jc w:val="both"/>
+        <w:jc w:val="center"/>
         <w:rPr>
           <w:color w:val="000000"/>
         </w:rPr>
@@ -1087,10 +1087,10 @@
           <w:color w:val="000000"/>
         </w:rPr>
         <w:drawing>
-          <wp:inline distT="0" distB="0" distL="0" distR="0" wp14:anchorId="551EF1C7" wp14:editId="1F2E49D8">
-            <wp:extent cx="3753374" cy="1390844"/>
-            <wp:effectExtent l="0" t="0" r="0" b="0"/>
-            <wp:docPr id="6" name="Imagem 6"/>
+          <wp:inline distT="0" distB="0" distL="0" distR="0" wp14:anchorId="07A37918" wp14:editId="25695427">
+            <wp:extent cx="3743847" cy="1343212"/>
+            <wp:effectExtent l="0" t="0" r="9525" b="9525"/>
+            <wp:docPr id="2" name="Imagem 2"/>
             <wp:cNvGraphicFramePr>
               <a:graphicFrameLocks xmlns:a="http://schemas.openxmlformats.org/drawingml/2006/main" noChangeAspect="1"/>
             </wp:cNvGraphicFramePr>
@@ -1110,7 +1110,7 @@
                   <pic:spPr>
                     <a:xfrm>
                       <a:off x="0" y="0"/>
-                      <a:ext cx="3753374" cy="1390844"/>
+                      <a:ext cx="3743847" cy="1343212"/>
                     </a:xfrm>
                     <a:prstGeom prst="rect">
                       <a:avLst/>
@@ -1131,6 +1131,7 @@
         <w:jc w:val="center"/>
         <w:rPr>
           <w:color w:val="000000"/>
+          <w:u w:val="single"/>
         </w:rPr>
       </w:pPr>
       <w:r>
@@ -1157,6 +1158,8 @@
         </w:rPr>
         <w:t>Controle</w:t>
       </w:r>
+      <w:bookmarkStart w:id="7" w:name="_GoBack"/>
+      <w:bookmarkEnd w:id="7"/>
     </w:p>
     <w:p>
       <w:pPr>
@@ -1168,9 +1171,9 @@
           <w:lang w:val="pt-BR"/>
         </w:rPr>
       </w:pPr>
-      <w:bookmarkStart w:id="7" w:name="_Toc321330757"/>
+      <w:bookmarkStart w:id="8" w:name="_Toc321330757"/>
     </w:p>
-    <w:bookmarkEnd w:id="7"/>
+    <w:bookmarkEnd w:id="8"/>
     <w:p>
       <w:pPr>
         <w:rPr>
@@ -1324,6 +1327,7 @@
       </w:pPr>
       <w:r>
         <w:rPr>
+          <w:noProof/>
           <w:color w:val="000000"/>
         </w:rPr>
         <w:drawing>
@@ -1555,6 +1559,7 @@
       </w:pPr>
       <w:r>
         <w:rPr>
+          <w:noProof/>
           <w:color w:val="000000"/>
         </w:rPr>
         <w:drawing>
@@ -1593,8 +1598,6 @@
           </wp:inline>
         </w:drawing>
       </w:r>
-      <w:bookmarkStart w:id="8" w:name="_GoBack"/>
-      <w:bookmarkEnd w:id="8"/>
     </w:p>
     <w:p>
       <w:pPr>
@@ -1835,29 +1838,15 @@
             </w:rPr>
             <w:t xml:space="preserve"> </w:t>
           </w:r>
-          <w:r>
-            <w:fldChar w:fldCharType="begin"/>
-          </w:r>
-          <w:r>
-            <w:instrText xml:space="preserve"> NUMPAGES  \* MERGEFORMAT </w:instrText>
-          </w:r>
-          <w:r>
-            <w:fldChar w:fldCharType="separate"/>
-          </w:r>
-          <w:r>
-            <w:rPr>
-              <w:rStyle w:val="Nmerodepgina"/>
-              <w:noProof/>
-            </w:rPr>
-            <w:t>4</w:t>
-          </w:r>
-          <w:r>
-            <w:rPr>
-              <w:rStyle w:val="Nmerodepgina"/>
-              <w:noProof/>
-            </w:rPr>
-            <w:fldChar w:fldCharType="end"/>
-          </w:r>
+          <w:fldSimple w:instr=" NUMPAGES  \* MERGEFORMAT ">
+            <w:r>
+              <w:rPr>
+                <w:rStyle w:val="Nmerodepgina"/>
+                <w:noProof/>
+              </w:rPr>
+              <w:t>4</w:t>
+            </w:r>
+          </w:fldSimple>
         </w:p>
       </w:tc>
     </w:tr>
@@ -5804,7 +5793,7 @@
 </file>
 
 <file path=customXml/itemProps1.xml><?xml version="1.0" encoding="utf-8"?>
-<ds:datastoreItem xmlns:ds="http://schemas.openxmlformats.org/officeDocument/2006/customXml" ds:itemID="{4D9E21A4-0549-4996-A342-CC80F811CC5C}">
+<ds:datastoreItem xmlns:ds="http://schemas.openxmlformats.org/officeDocument/2006/customXml" ds:itemID="{A7ECDA52-7135-4557-A2E2-6E29653579A8}">
   <ds:schemaRefs>
     <ds:schemaRef ds:uri="http://schemas.openxmlformats.org/officeDocument/2006/bibliography"/>
   </ds:schemaRefs>

</xml_diff>